<commit_message>
Base de la planilla EMPRESA. edit in house full
</commit_message>
<xml_diff>
--- a/MySql/Manual/Manual Planilla.docx
+++ b/MySql/Manual/Manual Planilla.docx
@@ -1920,7 +1920,6 @@
           <w:color w:val="000000"/>
           <w:sz w:val="14"/>
           <w:szCs w:val="14"/>
-          <w:highlight w:val="cyan"/>
         </w:rPr>
         <w:t xml:space="preserve">Tratándose de personas que presten servicios para más de un empleador, la retención del impuesto a la renta de </w:t>
       </w:r>
@@ -1943,7 +1942,6 @@
           <w:color w:val="000000"/>
           <w:sz w:val="14"/>
           <w:szCs w:val="14"/>
-          <w:highlight w:val="cyan"/>
         </w:rPr>
         <w:t>quinta categoría la efectuará el empleador que abone la mayor renta.</w:t>
       </w:r>
@@ -1963,6 +1961,152 @@
     <w:p>
       <w:pPr>
         <w:ind w:firstLine="708"/>
+      </w:pPr>
+    </w:p>
+    <w:p>
+      <w:pPr>
+        <w:ind w:firstLine="708"/>
+      </w:pPr>
+    </w:p>
+    <w:p>
+      <w:pPr>
+        <w:ind w:firstLine="708"/>
+      </w:pPr>
+    </w:p>
+    <w:p>
+      <w:pPr>
+        <w:rPr>
+          <w:sz w:val="28"/>
+        </w:rPr>
+      </w:pPr>
+      <w:r>
+        <w:rPr>
+          <w:sz w:val="28"/>
+        </w:rPr>
+        <w:lastRenderedPageBreak/>
+        <w:t>PLANILLA  12/08/2012</w:t>
+      </w:r>
+    </w:p>
+    <w:p>
+      <w:r>
+        <w:t>Generar ADELANTO DE QUINCENA.</w:t>
+      </w:r>
+    </w:p>
+    <w:p>
+      <w:pPr>
+        <w:rPr>
+          <w:sz w:val="28"/>
+        </w:rPr>
+      </w:pPr>
+      <w:r>
+        <w:rPr>
+          <w:sz w:val="28"/>
+        </w:rPr>
+        <w:t>CONDICIONES:</w:t>
+      </w:r>
+    </w:p>
+    <w:p>
+      <w:pPr>
+        <w:rPr>
+          <w:sz w:val="28"/>
+        </w:rPr>
+      </w:pPr>
+      <w:r>
+        <w:rPr>
+          <w:sz w:val="28"/>
+        </w:rPr>
+        <w:t xml:space="preserve">-ALL  </w:t>
+      </w:r>
+      <w:proofErr w:type="spellStart"/>
+      <w:r>
+        <w:rPr>
+          <w:sz w:val="28"/>
+        </w:rPr>
+        <w:t>workers</w:t>
+      </w:r>
+      <w:proofErr w:type="spellEnd"/>
+      <w:r>
+        <w:rPr>
+          <w:sz w:val="28"/>
+        </w:rPr>
+        <w:t xml:space="preserve"> </w:t>
+      </w:r>
+      <w:proofErr w:type="spellStart"/>
+      <w:r>
+        <w:rPr>
+          <w:sz w:val="28"/>
+        </w:rPr>
+        <w:t>have’s</w:t>
+      </w:r>
+      <w:proofErr w:type="spellEnd"/>
+      <w:r>
+        <w:rPr>
+          <w:sz w:val="28"/>
+        </w:rPr>
+        <w:t xml:space="preserve"> estar registrados </w:t>
+      </w:r>
+      <w:proofErr w:type="gramStart"/>
+      <w:r>
+        <w:rPr>
+          <w:sz w:val="28"/>
+        </w:rPr>
+        <w:t>:::</w:t>
+      </w:r>
+      <w:proofErr w:type="gramEnd"/>
+      <w:r>
+        <w:rPr>
+          <w:sz w:val="28"/>
+        </w:rPr>
+        <w:t xml:space="preserve"> </w:t>
+      </w:r>
+      <w:r>
+        <w:rPr>
+          <w:sz w:val="28"/>
+          <w:highlight w:val="yellow"/>
+        </w:rPr>
+        <w:t xml:space="preserve">periodo remunerativo = </w:t>
+      </w:r>
+      <w:r>
+        <w:rPr>
+          <w:color w:val="FF0000"/>
+          <w:sz w:val="28"/>
+          <w:highlight w:val="yellow"/>
+        </w:rPr>
+        <w:t>QUINCENA</w:t>
+      </w:r>
+      <w:r>
+        <w:rPr>
+          <w:sz w:val="28"/>
+          <w:highlight w:val="yellow"/>
+        </w:rPr>
+        <w:t>.</w:t>
+      </w:r>
+      <w:r>
+        <w:rPr>
+          <w:sz w:val="28"/>
+        </w:rPr>
+        <w:t xml:space="preserve"> (“Si hay trabajador pago semanal no aparecerá   AL generar quincena”)</w:t>
+      </w:r>
+    </w:p>
+    <w:p>
+      <w:pPr>
+        <w:rPr>
+          <w:sz w:val="28"/>
+        </w:rPr>
+      </w:pPr>
+      <w:r>
+        <w:rPr>
+          <w:sz w:val="28"/>
+        </w:rPr>
+        <w:t>-</w:t>
+      </w:r>
+    </w:p>
+    <w:p>
+      <w:pPr>
+        <w:ind w:firstLine="708"/>
+        <w:rPr>
+          <w:sz w:val="28"/>
+        </w:rPr>
       </w:pPr>
     </w:p>
     <w:sectPr>

</xml_diff>

<commit_message>
Calculando all los conceptos Basicos hasta AFP FULL
</commit_message>
<xml_diff>
--- a/MySql/Manual/Manual Planilla.docx
+++ b/MySql/Manual/Manual Planilla.docx
@@ -1933,16 +1933,6 @@
           <w:szCs w:val="14"/>
         </w:rPr>
         <w:tab/>
-      </w:r>
-      <w:r>
-        <w:rPr>
-          <w:rStyle w:val="apple-style-span"/>
-          <w:rFonts w:ascii="Arial" w:hAnsi="Arial" w:cs="Arial"/>
-          <w:b/>
-          <w:color w:val="000000"/>
-          <w:sz w:val="14"/>
-          <w:szCs w:val="14"/>
-        </w:rPr>
         <w:t>quinta categoría la efectuará el empleador que abone la mayor renta.</w:t>
       </w:r>
       <w:r>
@@ -2103,11 +2093,81 @@
     </w:p>
     <w:p>
       <w:pPr>
+        <w:rPr>
+          <w:b/>
+          <w:sz w:val="28"/>
+        </w:rPr>
+      </w:pPr>
+      <w:r>
+        <w:rPr>
+          <w:b/>
+          <w:sz w:val="28"/>
+          <w:highlight w:val="yellow"/>
+        </w:rPr>
+        <w:t>CALCULO DE CONCEPTOS</w:t>
+      </w:r>
+    </w:p>
+    <w:p>
+      <w:pPr>
         <w:ind w:firstLine="708"/>
         <w:rPr>
+          <w:b/>
           <w:sz w:val="28"/>
         </w:rPr>
       </w:pPr>
+      <w:r>
+        <w:rPr>
+          <w:b/>
+          <w:noProof/>
+          <w:sz w:val="28"/>
+          <w:lang w:eastAsia="es-ES"/>
+        </w:rPr>
+        <w:drawing>
+          <wp:inline distT="0" distB="0" distL="0" distR="0">
+            <wp:extent cx="5400040" cy="3140200"/>
+            <wp:effectExtent l="19050" t="0" r="0" b="0"/>
+            <wp:docPr id="8" name="Imagen 1" descr="C:\xampp\htdocs\prosic_erp\sunat_planilla\Comisiones, Bancos y Plazos de Pago - Prima AFP - Mozilla Firefox_2012-08-20_18-53-20.png"/>
+            <wp:cNvGraphicFramePr>
+              <a:graphicFrameLocks xmlns:a="http://schemas.openxmlformats.org/drawingml/2006/main" noChangeAspect="1"/>
+            </wp:cNvGraphicFramePr>
+            <a:graphic xmlns:a="http://schemas.openxmlformats.org/drawingml/2006/main">
+              <a:graphicData uri="http://schemas.openxmlformats.org/drawingml/2006/picture">
+                <pic:pic xmlns:pic="http://schemas.openxmlformats.org/drawingml/2006/picture">
+                  <pic:nvPicPr>
+                    <pic:cNvPr id="0" name="Picture 1" descr="C:\xampp\htdocs\prosic_erp\sunat_planilla\Comisiones, Bancos y Plazos de Pago - Prima AFP - Mozilla Firefox_2012-08-20_18-53-20.png"/>
+                    <pic:cNvPicPr>
+                      <a:picLocks noChangeAspect="1" noChangeArrowheads="1"/>
+                    </pic:cNvPicPr>
+                  </pic:nvPicPr>
+                  <pic:blipFill>
+                    <a:blip r:embed="rId14"/>
+                    <a:srcRect/>
+                    <a:stretch>
+                      <a:fillRect/>
+                    </a:stretch>
+                  </pic:blipFill>
+                  <pic:spPr bwMode="auto">
+                    <a:xfrm>
+                      <a:off x="0" y="0"/>
+                      <a:ext cx="5400040" cy="3140200"/>
+                    </a:xfrm>
+                    <a:prstGeom prst="rect">
+                      <a:avLst/>
+                    </a:prstGeom>
+                    <a:noFill/>
+                    <a:ln w="9525">
+                      <a:noFill/>
+                      <a:miter lim="800000"/>
+                      <a:headEnd/>
+                      <a:tailEnd/>
+                    </a:ln>
+                  </pic:spPr>
+                </pic:pic>
+              </a:graphicData>
+            </a:graphic>
+          </wp:inline>
+        </w:drawing>
+      </w:r>
     </w:p>
     <w:sectPr>
       <w:pgSz w:w="11906" w:h="16838"/>

</xml_diff>